<commit_message>
Adding Assignment08 Last Changes
</commit_message>
<xml_diff>
--- a/Assignment08.docx
+++ b/Assignment08.docx
@@ -13,16 +13,8 @@
         <w:rPr>
           <w:rFonts w:ascii="Consolas" w:hAnsi="Consolas"/>
         </w:rPr>
-        <w:t xml:space="preserve">Mercedes Gonzalez </w:t>
-      </w:r>
-      <w:proofErr w:type="spellStart"/>
-      <w:r>
-        <w:rPr>
-          <w:rFonts w:ascii="Consolas" w:hAnsi="Consolas"/>
-        </w:rPr>
-        <w:t>Gonzalez</w:t>
-      </w:r>
-      <w:proofErr w:type="spellEnd"/>
+        <w:t>Mercedes Gonzalez Gonzalez</w:t>
+      </w:r>
     </w:p>
     <w:p>
       <w:pPr>
@@ -115,9 +107,15 @@
             <w:rStyle w:val="Hyperlink"/>
             <w:rFonts w:ascii="Consolas" w:hAnsi="Consolas"/>
           </w:rPr>
-          <w:t>https://github.com/mglezglez/IntroToProg-Python-Mod07</w:t>
+          <w:t>https://github.com/mglezglez/IntroToProg-Python-Mod08</w:t>
         </w:r>
       </w:hyperlink>
+      <w:r>
+        <w:rPr>
+          <w:rFonts w:ascii="Consolas" w:hAnsi="Consolas"/>
+        </w:rPr>
+        <w:t xml:space="preserve"> </w:t>
+      </w:r>
     </w:p>
     <w:p>
       <w:pPr>
@@ -138,7 +136,7 @@
             <w:rStyle w:val="Hyperlink"/>
             <w:rFonts w:ascii="Consolas" w:hAnsi="Consolas"/>
           </w:rPr>
-          <w:t>https://mglezglez.github.io/IntroToProg-Python-Mod07/</w:t>
+          <w:t>https://mglezglez.github.io/IntroToProg-Python-Mod08/</w:t>
         </w:r>
       </w:hyperlink>
       <w:r>
@@ -187,6 +185,8 @@
       <w:r>
         <w:t xml:space="preserve">Introduction </w:t>
       </w:r>
+      <w:bookmarkStart w:id="0" w:name="_GoBack"/>
+      <w:bookmarkEnd w:id="0"/>
     </w:p>
     <w:p>
       <w:pPr>
@@ -259,21 +259,7 @@
         <w:rPr>
           <w:rFonts w:ascii="Consolas" w:hAnsi="Consolas"/>
         </w:rPr>
-        <w:t xml:space="preserve"> contains a </w:t>
-      </w:r>
-      <w:proofErr w:type="gramStart"/>
-      <w:r>
-        <w:rPr>
-          <w:rFonts w:ascii="Consolas" w:hAnsi="Consolas"/>
-        </w:rPr>
-        <w:t>step-by-step</w:t>
-      </w:r>
-      <w:proofErr w:type="gramEnd"/>
-      <w:r>
-        <w:rPr>
-          <w:rFonts w:ascii="Consolas" w:hAnsi="Consolas"/>
-        </w:rPr>
-        <w:t xml:space="preserve"> description on how the script was created and tested</w:t>
+        <w:t xml:space="preserve"> contains a step-by-step description on how the script was created and tested</w:t>
       </w:r>
       <w:r>
         <w:rPr>
@@ -354,21 +340,7 @@
         <w:rPr>
           <w:rFonts w:ascii="Consolas" w:hAnsi="Consolas"/>
         </w:rPr>
-        <w:t xml:space="preserve">The </w:t>
-      </w:r>
-      <w:proofErr w:type="spellStart"/>
-      <w:r>
-        <w:rPr>
-          <w:rFonts w:ascii="Consolas" w:hAnsi="Consolas"/>
-        </w:rPr>
-        <w:t>FileProcessor</w:t>
-      </w:r>
-      <w:proofErr w:type="spellEnd"/>
-      <w:r>
-        <w:rPr>
-          <w:rFonts w:ascii="Consolas" w:hAnsi="Consolas"/>
-        </w:rPr>
-        <w:t xml:space="preserve"> class</w:t>
+        <w:t>The FileProcessor class</w:t>
       </w:r>
     </w:p>
     <w:p>
@@ -450,70 +422,14 @@
         <w:rPr>
           <w:rFonts w:ascii="Consolas" w:hAnsi="Consolas"/>
         </w:rPr>
-        <w:t xml:space="preserve">The Product class contains two private attributes, which </w:t>
-      </w:r>
-      <w:proofErr w:type="gramStart"/>
-      <w:r>
-        <w:rPr>
-          <w:rFonts w:ascii="Consolas" w:hAnsi="Consolas"/>
-        </w:rPr>
-        <w:t>are encapsulated</w:t>
-      </w:r>
-      <w:proofErr w:type="gramEnd"/>
-      <w:r>
-        <w:rPr>
-          <w:rFonts w:ascii="Consolas" w:hAnsi="Consolas"/>
-        </w:rPr>
-        <w:t xml:space="preserve"> with getter/setter properties. The setter methods implement data validation and error handling. That is, if the value provided is valid, then the private attributes are set accordingly, otherwise, an exception </w:t>
-      </w:r>
-      <w:proofErr w:type="gramStart"/>
-      <w:r>
-        <w:rPr>
-          <w:rFonts w:ascii="Consolas" w:hAnsi="Consolas"/>
-        </w:rPr>
-        <w:t>is raised</w:t>
-      </w:r>
-      <w:proofErr w:type="gramEnd"/>
-      <w:r>
-        <w:rPr>
-          <w:rFonts w:ascii="Consolas" w:hAnsi="Consolas"/>
-        </w:rPr>
-        <w:t xml:space="preserve"> to indicate </w:t>
+        <w:t xml:space="preserve">The Product class contains two private attributes, which are encapsulated with getter/setter properties. The setter methods implement data validation and error handling. That is, if the value provided is valid, then the private attributes are set accordingly, otherwise, an exception is raised to indicate </w:t>
       </w:r>
       <w:r>
         <w:rPr>
           <w:rFonts w:ascii="Consolas" w:hAnsi="Consolas"/>
         </w:rPr>
         <w:lastRenderedPageBreak/>
-        <w:t>the value provided is not correct. This class also override the __</w:t>
-      </w:r>
-      <w:proofErr w:type="spellStart"/>
-      <w:r>
-        <w:rPr>
-          <w:rFonts w:ascii="Consolas" w:hAnsi="Consolas"/>
-        </w:rPr>
-        <w:t>str</w:t>
-      </w:r>
-      <w:proofErr w:type="spellEnd"/>
-      <w:r>
-        <w:rPr>
-          <w:rFonts w:ascii="Consolas" w:hAnsi="Consolas"/>
-        </w:rPr>
-        <w:t>_</w:t>
-      </w:r>
-      <w:proofErr w:type="gramStart"/>
-      <w:r>
-        <w:rPr>
-          <w:rFonts w:ascii="Consolas" w:hAnsi="Consolas"/>
-        </w:rPr>
-        <w:t>_(</w:t>
-      </w:r>
-      <w:proofErr w:type="gramEnd"/>
-      <w:r>
-        <w:rPr>
-          <w:rFonts w:ascii="Consolas" w:hAnsi="Consolas"/>
-        </w:rPr>
-        <w:t xml:space="preserve">) method in order to customize how Product objects are converted into strings. </w:t>
+        <w:t xml:space="preserve">the value provided is not correct. This class also override the __str__() method in order to customize how Product objects are converted into strings. </w:t>
       </w:r>
     </w:p>
     <w:p>
@@ -657,7 +573,7 @@
                                     <pic:cNvPicPr/>
                                   </pic:nvPicPr>
                                   <pic:blipFill>
-                                    <a:blip r:embed="rId9"/>
+                                    <a:blip r:embed="rId10"/>
                                     <a:stretch>
                                       <a:fillRect/>
                                     </a:stretch>
@@ -856,15 +772,7 @@
         <w:pStyle w:val="Heading2"/>
       </w:pPr>
       <w:r>
-        <w:t xml:space="preserve">The </w:t>
-      </w:r>
-      <w:proofErr w:type="spellStart"/>
-      <w:r>
-        <w:t>FileProcessor</w:t>
-      </w:r>
-      <w:proofErr w:type="spellEnd"/>
-      <w:r>
-        <w:t xml:space="preserve"> Class</w:t>
+        <w:t>The FileProcessor Class</w:t>
       </w:r>
     </w:p>
     <w:p>
@@ -881,35 +789,7 @@
         <w:rPr>
           <w:rFonts w:ascii="Consolas" w:hAnsi="Consolas"/>
         </w:rPr>
-        <w:t xml:space="preserve">The </w:t>
-      </w:r>
-      <w:proofErr w:type="spellStart"/>
-      <w:r>
-        <w:rPr>
-          <w:rFonts w:ascii="Consolas" w:hAnsi="Consolas"/>
-        </w:rPr>
-        <w:t>FileProcessor</w:t>
-      </w:r>
-      <w:proofErr w:type="spellEnd"/>
-      <w:r>
-        <w:rPr>
-          <w:rFonts w:ascii="Consolas" w:hAnsi="Consolas"/>
-        </w:rPr>
-        <w:t xml:space="preserve"> class leverages the Pickle module in Python to serialize (save) and deserialize (read) a list of Product objects into a file. Error handling </w:t>
-      </w:r>
-      <w:proofErr w:type="gramStart"/>
-      <w:r>
-        <w:rPr>
-          <w:rFonts w:ascii="Consolas" w:hAnsi="Consolas"/>
-        </w:rPr>
-        <w:t>is added</w:t>
-      </w:r>
-      <w:proofErr w:type="gramEnd"/>
-      <w:r>
-        <w:rPr>
-          <w:rFonts w:ascii="Consolas" w:hAnsi="Consolas"/>
-        </w:rPr>
-        <w:t xml:space="preserve"> as well in these methods in order to make sure that any exception raised while saving or reading data is handled gracefully. </w:t>
+        <w:t xml:space="preserve">The FileProcessor class leverages the Pickle module in Python to serialize (save) and deserialize (read) a list of Product objects into a file. Error handling is added as well in these methods in order to make sure that any exception raised while saving or reading data is handled gracefully. </w:t>
       </w:r>
     </w:p>
     <w:p>
@@ -1019,7 +899,7 @@
                                           <pic:cNvPicPr/>
                                         </pic:nvPicPr>
                                         <pic:blipFill>
-                                          <a:blip r:embed="rId10"/>
+                                          <a:blip r:embed="rId11"/>
                                           <a:stretch>
                                             <a:fillRect/>
                                           </a:stretch>
@@ -1086,7 +966,7 @@
                                     <pic:cNvPicPr/>
                                   </pic:nvPicPr>
                                   <pic:blipFill>
-                                    <a:blip r:embed="rId10"/>
+                                    <a:blip r:embed="rId12"/>
                                     <a:stretch>
                                       <a:fillRect/>
                                     </a:stretch>
@@ -1189,27 +1069,7 @@
         <w:rPr>
           <w:rFonts w:ascii="Consolas" w:hAnsi="Consolas"/>
         </w:rPr>
-        <w:t>Figure 2</w:t>
-      </w:r>
-      <w:r>
-        <w:rPr>
-          <w:rFonts w:ascii="Consolas" w:hAnsi="Consolas"/>
-        </w:rPr>
-        <w:t xml:space="preserve">. </w:t>
-      </w:r>
-      <w:proofErr w:type="spellStart"/>
-      <w:r>
-        <w:rPr>
-          <w:rFonts w:ascii="Consolas" w:hAnsi="Consolas"/>
-        </w:rPr>
-        <w:t>FileProcessor</w:t>
-      </w:r>
-      <w:proofErr w:type="spellEnd"/>
-      <w:r>
-        <w:rPr>
-          <w:rFonts w:ascii="Consolas" w:hAnsi="Consolas"/>
-        </w:rPr>
-        <w:t xml:space="preserve"> Class</w:t>
+        <w:t>Figure 2. FileProcessor Class</w:t>
       </w:r>
     </w:p>
     <w:p/>
@@ -1231,21 +1091,7 @@
         <w:rPr>
           <w:rFonts w:ascii="Consolas" w:hAnsi="Consolas"/>
         </w:rPr>
-        <w:t xml:space="preserve">The IO class handles all </w:t>
-      </w:r>
-      <w:proofErr w:type="spellStart"/>
-      <w:r>
-        <w:rPr>
-          <w:rFonts w:ascii="Consolas" w:hAnsi="Consolas"/>
-        </w:rPr>
-        <w:t>Input/Output</w:t>
-      </w:r>
-      <w:proofErr w:type="spellEnd"/>
-      <w:r>
-        <w:rPr>
-          <w:rFonts w:ascii="Consolas" w:hAnsi="Consolas"/>
-        </w:rPr>
-        <w:t xml:space="preserve"> operations with the user, such as, printing the menu of options, the list of currently added products, asking the user to select one of the options</w:t>
+        <w:t>The IO class handles all Input/Output operations with the user, such as, printing the menu of options, the list of currently added products, asking the user to select one of the options</w:t>
       </w:r>
       <w:r>
         <w:rPr>
@@ -1337,7 +1183,7 @@
                                           <pic:cNvPicPr/>
                                         </pic:nvPicPr>
                                         <pic:blipFill>
-                                          <a:blip r:embed="rId11"/>
+                                          <a:blip r:embed="rId13"/>
                                           <a:stretch>
                                             <a:fillRect/>
                                           </a:stretch>
@@ -1404,7 +1250,7 @@
                                     <pic:cNvPicPr/>
                                   </pic:nvPicPr>
                                   <pic:blipFill>
-                                    <a:blip r:embed="rId11"/>
+                                    <a:blip r:embed="rId14"/>
                                     <a:stretch>
                                       <a:fillRect/>
                                     </a:stretch>
@@ -1509,7 +1355,7 @@
                                           <pic:cNvPicPr/>
                                         </pic:nvPicPr>
                                         <pic:blipFill>
-                                          <a:blip r:embed="rId12"/>
+                                          <a:blip r:embed="rId15"/>
                                           <a:stretch>
                                             <a:fillRect/>
                                           </a:stretch>
@@ -1576,7 +1422,7 @@
                                     <pic:cNvPicPr/>
                                   </pic:nvPicPr>
                                   <pic:blipFill>
-                                    <a:blip r:embed="rId12"/>
+                                    <a:blip r:embed="rId16"/>
                                     <a:stretch>
                                       <a:fillRect/>
                                     </a:stretch>
@@ -1672,35 +1518,7 @@
         <w:rPr>
           <w:rFonts w:ascii="Consolas" w:hAnsi="Consolas"/>
         </w:rPr>
-        <w:t xml:space="preserve">static methods in the </w:t>
-      </w:r>
-      <w:proofErr w:type="spellStart"/>
-      <w:r>
-        <w:rPr>
-          <w:rFonts w:ascii="Consolas" w:hAnsi="Consolas"/>
-        </w:rPr>
-        <w:t>FileProcessor</w:t>
-      </w:r>
-      <w:proofErr w:type="spellEnd"/>
-      <w:r>
-        <w:rPr>
-          <w:rFonts w:ascii="Consolas" w:hAnsi="Consolas"/>
-        </w:rPr>
-        <w:t xml:space="preserve"> class to save the list of products to a file or reload the list of products from the file back to memory. Every product </w:t>
-      </w:r>
-      <w:proofErr w:type="gramStart"/>
-      <w:r>
-        <w:rPr>
-          <w:rFonts w:ascii="Consolas" w:hAnsi="Consolas"/>
-        </w:rPr>
-        <w:t>is represented</w:t>
-      </w:r>
-      <w:proofErr w:type="gramEnd"/>
-      <w:r>
-        <w:rPr>
-          <w:rFonts w:ascii="Consolas" w:hAnsi="Consolas"/>
-        </w:rPr>
-        <w:t xml:space="preserve"> with an object instance from the Product class, so each product has a product name and a product price. </w:t>
+        <w:t xml:space="preserve">static methods in the FileProcessor class to save the list of products to a file or reload the list of products from the file back to memory. Every product is represented with an object instance from the Product class, so each product has a product name and a product price. </w:t>
       </w:r>
     </w:p>
     <w:p>
@@ -1766,7 +1584,7 @@
                                           <pic:cNvPicPr/>
                                         </pic:nvPicPr>
                                         <pic:blipFill>
-                                          <a:blip r:embed="rId13"/>
+                                          <a:blip r:embed="rId17"/>
                                           <a:stretch>
                                             <a:fillRect/>
                                           </a:stretch>
@@ -1833,7 +1651,7 @@
                                     <pic:cNvPicPr/>
                                   </pic:nvPicPr>
                                   <pic:blipFill>
-                                    <a:blip r:embed="rId13"/>
+                                    <a:blip r:embed="rId18"/>
                                     <a:stretch>
                                       <a:fillRect/>
                                     </a:stretch>
@@ -1945,7 +1763,7 @@
                     <pic:cNvPicPr/>
                   </pic:nvPicPr>
                   <pic:blipFill>
-                    <a:blip r:embed="rId14"/>
+                    <a:blip r:embed="rId19"/>
                     <a:stretch>
                       <a:fillRect/>
                     </a:stretch>
@@ -1992,7 +1810,7 @@
                     <pic:cNvPicPr/>
                   </pic:nvPicPr>
                   <pic:blipFill>
-                    <a:blip r:embed="rId15"/>
+                    <a:blip r:embed="rId20"/>
                     <a:stretch>
                       <a:fillRect/>
                     </a:stretch>
@@ -2053,7 +1871,7 @@
                     <pic:cNvPicPr/>
                   </pic:nvPicPr>
                   <pic:blipFill>
-                    <a:blip r:embed="rId16"/>
+                    <a:blip r:embed="rId21"/>
                     <a:stretch>
                       <a:fillRect/>
                     </a:stretch>
@@ -2170,7 +1988,7 @@
                     <pic:cNvPicPr/>
                   </pic:nvPicPr>
                   <pic:blipFill>
-                    <a:blip r:embed="rId17"/>
+                    <a:blip r:embed="rId22"/>
                     <a:stretch>
                       <a:fillRect/>
                     </a:stretch>
@@ -2336,7 +2154,7 @@
                     <pic:cNvPicPr/>
                   </pic:nvPicPr>
                   <pic:blipFill>
-                    <a:blip r:embed="rId18"/>
+                    <a:blip r:embed="rId23"/>
                     <a:stretch>
                       <a:fillRect/>
                     </a:stretch>
@@ -2403,15 +2221,7 @@
         <w:rPr>
           <w:rFonts w:ascii="Consolas" w:hAnsi="Consolas"/>
         </w:rPr>
-        <w:t xml:space="preserve"> wor</w:t>
-      </w:r>
-      <w:bookmarkStart w:id="0" w:name="_GoBack"/>
-      <w:bookmarkEnd w:id="0"/>
-      <w:r>
-        <w:rPr>
-          <w:rFonts w:ascii="Consolas" w:hAnsi="Consolas"/>
-        </w:rPr>
-        <w:t xml:space="preserve">king with classes, which are one of the main components of </w:t>
+        <w:t xml:space="preserve"> working with classes, which are one of the main components of </w:t>
       </w:r>
       <w:r>
         <w:rPr>
@@ -2441,21 +2251,7 @@
         <w:rPr>
           <w:rFonts w:ascii="Consolas" w:hAnsi="Consolas"/>
         </w:rPr>
-        <w:t xml:space="preserve">Classes </w:t>
-      </w:r>
-      <w:proofErr w:type="gramStart"/>
-      <w:r>
-        <w:rPr>
-          <w:rFonts w:ascii="Consolas" w:hAnsi="Consolas"/>
-        </w:rPr>
-        <w:t>are used</w:t>
-      </w:r>
-      <w:proofErr w:type="gramEnd"/>
-      <w:r>
-        <w:rPr>
-          <w:rFonts w:ascii="Consolas" w:hAnsi="Consolas"/>
-        </w:rPr>
-        <w:t xml:space="preserve"> to create user-defined data structures. Classes define functions called methods, which identify the behaviors and actions that an object created from the class can perform with its data.</w:t>
+        <w:t>Classes are used to create user-defined data structures. Classes define functions called methods, which identify the behaviors and actions that an object created from the class can perform with its data.</w:t>
       </w:r>
       <w:r>
         <w:rPr>

</xml_diff>